<commit_message>
new pics + new texts etc.
</commit_message>
<xml_diff>
--- a/fjugend/bericht-20192020.docx
+++ b/fjugend/bericht-20192020.docx
@@ -4,16 +4,13 @@
   <w:body>
     <w:p>
       <w:pPr>
-        <w:pStyle w:val="Normal"/>
-        <w:jc w:val="center"/>
+        <w:pStyle w:val="Titel"/>
         <w:rPr>
           <w:u w:val="single"/>
         </w:rPr>
       </w:pPr>
       <w:r>
-        <w:rPr>
-          <w:u w:val="single"/>
-        </w:rPr>
+        <w:rPr/>
         <w:t>F-Jugend – Bericht Saison 2019/2020</w:t>
       </w:r>
     </w:p>
@@ -25,7 +22,29 @@
       </w:pPr>
       <w:r>
         <w:rPr/>
-        <w:t xml:space="preserve">Die abgelaufene Saison 19/20 war für unsere F-Jugend eine große Herausforderung. Wie in den meisten Fußballvereinen sind auch beim TSV Weinsberg nicht alle Jahrgänge gleich stark vertreten. Die F-Jugend 19/20 setzte sich aus den Jahrgängen 2011 und 2012 zusammen. </w:t>
+        <w:t xml:space="preserve">Die abgelaufene Saison 19/20 war für unsere F-Jugend eine große Herausforderung. Wie in den meisten Fußballvereinen sind auch beim TSV Weinsberg nicht alle Jahrgänge gleich stark vertreten. Die F-Jugend 19/20 setzte sich aus den Jahrgängen 2011 und 2012 zusammen. Da lediglich </w:t>
+      </w:r>
+      <w:r>
+        <w:rPr/>
+        <w:t>fünf</w:t>
+      </w:r>
+      <w:r>
+        <w:rPr/>
+        <w:t xml:space="preserve"> Kinder dem Jahrgang 2011 angehörten, die im Vorjahr schon F-Jugend gespielt hatten, fehlte es gleich zu Beginn der Saison an Erfahrung. Dem gegenüber standen 14 Kinder des Jahrgangs 2012 (</w:t>
+      </w:r>
+      <w:r>
+        <w:rPr/>
+        <w:t>zwei</w:t>
+      </w:r>
+      <w:r>
+        <w:rPr/>
+        <w:t xml:space="preserve"> davon sogar 2013 und 2014). Diese</w:t>
+      </w:r>
+      <w:bookmarkStart w:id="0" w:name="_GoBack"/>
+      <w:bookmarkEnd w:id="0"/>
+      <w:r>
+        <w:rPr/>
+        <w:t xml:space="preserve"> kamen von den Bambini. Der Unterschied zwischen zwei Altersklassen ist wohl niemals so enorm wie zwischen Bambini und F-Jugend. Dies nicht nur, weil statt 3-gegen-3 nun 5-gegen-5 gespielt wird. Der größte Unterschied ist das deutlich größere Spielfeld und der Umstand, dass auf große Tore mit Torwart gespielt wird. Auch die Umstellung auf Spielpositionen etc. verlangt den Kindern einiges ab.</w:t>
       </w:r>
     </w:p>
     <w:p>
@@ -36,13 +55,7 @@
       </w:pPr>
       <w:r>
         <w:rPr/>
-        <w:t>Da lediglich 5 Kinder dem Jahrgang 2011 angehörten, die im Vorjahr schon F-Jugend gespielt hatten, fehlte es gleich zu Beginn der Saison an Erfahrung. Dem gegenüber standen 14 Kinder des Jahrgangs 2012 (2 davon sogar 2013 und 2014). Diese</w:t>
-      </w:r>
-      <w:bookmarkStart w:id="0" w:name="_GoBack"/>
-      <w:bookmarkEnd w:id="0"/>
-      <w:r>
-        <w:rPr/>
-        <w:t xml:space="preserve"> kamen von den Bambini. Der Unterschied zwischen zwei Altersklassen ist wohl niemals mehr so enorm wie zwischen Bambini und F-Jugend. Dies nicht nur, weil statt 3 gegen 3 nun 5 gegen 5 gespielt wird. Der größte Unterschied ist das deutlich größere Spielfeld und der Umstand, dass auf große Tore mit Torwart gespielt wird. Auch die Umstellung auf Spielpositionen etc. verlangt den Kindern einiges ab.</w:t>
+        <w:t>Diese Umstände führten dazu, dass sich unsere Jungs anfangs trotz intensiver Saisonvorbereitung enorm schwer getan haben. Die fehlende Erfahrung zum einen und der Umstand, dass oftmals gegen Mannschaften gespielt wurde, die ausschließlich oder zumindest überwiegend Kinder des Jahrgangs 2011 aufboten, führten leider auch zu vielen negativen Ergebnissen.</w:t>
       </w:r>
     </w:p>
     <w:p>
@@ -53,7 +66,23 @@
       </w:pPr>
       <w:r>
         <w:rPr/>
-        <w:t>Diese Umstände führten dazu, dass sich unsere Jungs anfangs trotz intensiver Saisonvorbereitung enorm schwergetan haben. Die fehlende Erfahrung zum einen und der Umstand, dass oftmals gegen Mannschaften gespielt wurde, die ausschließlich oder zumindest überwiegend Kinder des Jahrgangs 2011 aufboten zum anderen führten leider auch zu vielen negativen Ergebnissen.</w:t>
+        <w:t xml:space="preserve">Nach einer wenig erfolgreichen Herbstrunde an </w:t>
+      </w:r>
+      <w:r>
+        <w:rPr/>
+        <w:t>drei</w:t>
+      </w:r>
+      <w:r>
+        <w:rPr/>
+        <w:t xml:space="preserve"> Spieltagen in Eberstadt, Neuenstadt und unserem eigenen Heimspieltag in Weinsberg, der unabhängig von den Ergebnissen ein tolles Event war, wurde entschieden, in der Hallenrunde nur noch mit einer F1 Mannschaft anzutreten. Im Herbst wurde noch mit einer F1 und einer F2 gespielt. Die Umstellung und der Fokus auf nur noch eine Mannschaft führte bei </w:t>
+      </w:r>
+      <w:r>
+        <w:rPr/>
+        <w:t>sechs</w:t>
+      </w:r>
+      <w:r>
+        <w:rPr/>
+        <w:t xml:space="preserve"> Hallenspieltagen in Neuenstadt, Hardthausen (2mal), Flein, Mainhardt und auch wieder unserem eigenen Hallenspieltag in Weinsberg zu deutlich besseren Auftritten unserer Mannschaft. Durch Änderungen im Trainingsbetrieb und die zunehmende Erfahrung unserer Kinder kamen wir immer besser in Tritt bis die Corona-Situation im März die gute Entwicklung schlagartig unterbrach.</w:t>
       </w:r>
     </w:p>
     <w:p>
@@ -64,7 +93,15 @@
       </w:pPr>
       <w:r>
         <w:rPr/>
-        <w:t>Nach einer wenig erfolgreichen Herbstrunde an 3 Spieltagen in Eberstadt, Neuenstadt und unserem eigenen Heimspieltag in Weinsberg, der unabhängig von den Ergebnissen ein tolles Event war, wurde entschieden, in der Hallenrunde nur noch mit einer F1 Mannschaft anzutreten. Im Herbst wurde noch mit einer F1 und einer F2 gespielt.</w:t>
+        <w:t xml:space="preserve">Es folgte wie allseits bekannt eine sehr schwierige Situation für Kinder und Trainer. </w:t>
+      </w:r>
+      <w:r>
+        <w:rPr/>
+        <w:t>Als</w:t>
+      </w:r>
+      <w:r>
+        <w:rPr/>
+        <w:t xml:space="preserve"> die Corona-Verordnungen einen kontaktlosen Trainingsbetrieb wieder möglich machten, hat die F-Jugend mit einem selbst erstellten Hygiene Konzept wieder mit dem Training begonnen. Das „neue“ Training eröffnete auch ganz neue Möglichkeiten von Übungen. Unsere Kinder haben nach Corona unglaublich viel Spaß am Fußball und Ehrgeiz an den Tag gelegt und haben sich seitdem extrem gut weiterentwickelt.   </w:t>
       </w:r>
     </w:p>
     <w:p>
@@ -75,7 +112,23 @@
       </w:pPr>
       <w:r>
         <w:rPr/>
-        <w:t>Die Umstellung und der Fokus auf nur noch eine Mannschaft führte bei 6 Hallenspieltagen in Neuenstadt, Hardthausen (2mal), Flein, Mainhardt und auch wieder unserem eigenen Hallenspieltag in Weinsberg zu deutlich besseren Auftritten unserer Mannschaft. Durch Änderungen im Trainingsbetrieb und die zunehmende Erfahrung unserer Kinder kamen wir immer besser in Tritt bis die Corona Situation im März die gute Entwicklung schlagartig unterbrach.</w:t>
+        <w:t xml:space="preserve">Da sich abgezeichnet hat, dass bis zu den Sommerferien keine Spiele mehr möglich sein werden, wurde in Absprache mit den anderen Jugenden Mitte Juni entschieden, den Saisonumbruch auf 2020/2021 </w:t>
+      </w:r>
+      <w:r>
+        <w:rPr/>
+        <w:t>bereits jetzt</w:t>
+      </w:r>
+      <w:r>
+        <w:rPr/>
+        <w:t xml:space="preserve"> zu vollziehen. Die Kinder des Jahrgangs 2011 wechselten dann zur E-Jugend, während der Jahrgang 2013 von den Bambini zur F-Jugend kam. Seit diesem Zeitpunkt trainieren wir mit der neuen F-Jugend Mannschaft für die kommende Saison. Durch die </w:t>
+      </w:r>
+      <w:r>
+        <w:rPr/>
+        <w:t>j</w:t>
+      </w:r>
+      <w:r>
+        <w:rPr/>
+        <w:t>ahrgangsbedingten neuen Grundlagen wird die F-Jugend in der Saison 20/21 wieder mit einer F1 und einer F2 vertreten sein.</w:t>
       </w:r>
     </w:p>
     <w:p>
@@ -86,7 +139,15 @@
       </w:pPr>
       <w:r>
         <w:rPr/>
-        <w:t>Es folgte wie allseits bekannt eine sehr schwierige Situation für Kinder und Trainer. Sobald die Corona-Verordnungen einen kontaktlosen Trainingsbetrieb wieder möglich machten, hat die F-Jugend mit einem selbst erstellten Hygiene Konzept wieder mit dem Training begonnen.</w:t>
+        <w:t xml:space="preserve">Als Abschluss vor den Sommerferien, wurden Ende Juli noch </w:t>
+      </w:r>
+      <w:r>
+        <w:rPr/>
+        <w:t>zwei</w:t>
+      </w:r>
+      <w:r>
+        <w:rPr/>
+        <w:t xml:space="preserve"> Testspiele bei uns in Weinsberg gegen die Neckarsulmer Sportunion und den VfR Heilbronn durchgeführt. In Anbetracht der sehr starken Gegner haben die Testspiele einen sehr positiven letzten Eindruck vor den Sommerferien vermittelt. Wir Trainer und unsere Jungs freuen uns auf die kommende Saison und hoffen, dass dann auch bald wieder ein mehr oder weniger normaler Spielbetrieb möglich sein wird.</w:t>
       </w:r>
     </w:p>
     <w:p>
@@ -97,62 +158,7 @@
       </w:pPr>
       <w:r>
         <w:rPr/>
-        <w:t xml:space="preserve">Das „neue“ Training eröffnete auch ganz neue Möglichkeiten von Übungen. Unsere Kinder haben nach Corona unglaublich viel Spaß am Fußball und Ehrgeiz an den Tag gelegt und haben sich seitdem extrem gut weiterentwickelt.   </w:t>
-      </w:r>
-    </w:p>
-    <w:p>
-      <w:pPr>
-        <w:pStyle w:val="Normal"/>
-        <w:jc w:val="left"/>
-        <w:rPr/>
-      </w:pPr>
-      <w:r>
-        <w:rPr/>
-        <w:t>Da sich abgezeichnet hat, dass bis zu den Sommerferien keine Spiele mehr möglich sein werden, wurde in Absprache mit den anderen Jugenden Mitte Juni entschieden, den Saisonumbruch auf 2020/2021 schon zu vollziehen. Die Kinder des Jahrgangs 2011 wechselten dann zur E-Jugend, während der Jahrgang 2013 von den Bambini zur F-Jugend kam.</w:t>
-      </w:r>
-    </w:p>
-    <w:p>
-      <w:pPr>
-        <w:pStyle w:val="Normal"/>
-        <w:jc w:val="left"/>
-        <w:rPr/>
-      </w:pPr>
-      <w:r>
-        <w:rPr/>
-        <w:t>Seit diesem Zeitpunkt trainieren wir mit der neuen F-Jugend Mannschaft für die kommende Saison.</w:t>
-      </w:r>
-    </w:p>
-    <w:p>
-      <w:pPr>
-        <w:pStyle w:val="Normal"/>
-        <w:jc w:val="left"/>
-        <w:rPr/>
-      </w:pPr>
-      <w:r>
-        <w:rPr/>
-        <w:t>Durch die Jahrgangsbedingten neuen Grundlagen wird die F-Jugend in der Saison 20/21 wieder mit einer F1 und einer F2 vertreten sein.</w:t>
-      </w:r>
-    </w:p>
-    <w:p>
-      <w:pPr>
-        <w:pStyle w:val="Normal"/>
-        <w:jc w:val="left"/>
-        <w:rPr/>
-      </w:pPr>
-      <w:r>
-        <w:rPr/>
-        <w:t>Als Abschluss vor den Sommerferien wurden Ende Juli noch 2 Testspiele bei uns in Weinsberg gegen die Neckarsulmer Sportunion und den VfR Heilbronn durchgeführt. In Anbetracht der sehr starken Gegner haben die Testspiele einen sehr positiven letzten Eindruck vor den Sommerferien vermittelt. Wir Trainer und unsere Jungs freuen uns auf die kommende Saison und hoffen, dass dann auch bald wieder ein mehr oder weniger normaler Spielbetrieb möglich sein wird.</w:t>
-      </w:r>
-    </w:p>
-    <w:p>
-      <w:pPr>
-        <w:pStyle w:val="Normal"/>
-        <w:jc w:val="left"/>
-        <w:rPr/>
-      </w:pPr>
-      <w:r>
-        <w:rPr/>
-        <w:t>In diesem Sinne: „Wir sind stark und wir sind blau – wir sind die Jungs vom T S V“.</w:t>
+        <w:t>In diesem Sinne: „Wir sind stark und wir sind blau – wir sind die Jungs vom TSV“.</w:t>
       </w:r>
     </w:p>
     <w:p>
@@ -174,7 +180,23 @@
       </w:pPr>
       <w:r>
         <w:rPr/>
-        <w:t>Holger Eckardt – Trainer F-Jugend</w:t>
+        <w:t xml:space="preserve">Autor: </w:t>
+      </w:r>
+      <w:r>
+        <w:rPr/>
+        <w:t xml:space="preserve">Holger Eckardt </w:t>
+      </w:r>
+      <w:r>
+        <w:rPr/>
+        <w:t>(</w:t>
+      </w:r>
+      <w:r>
+        <w:rPr/>
+        <w:t>Trainer F-Jugend</w:t>
+      </w:r>
+      <w:r>
+        <w:rPr/>
+        <w:t>)</w:t>
       </w:r>
     </w:p>
     <w:sectPr>
@@ -196,7 +218,6 @@
     <w:rPrDefault>
       <w:rPr>
         <w:rFonts w:ascii="Arial" w:hAnsi="Arial" w:eastAsia="Arial" w:cs="" w:asciiTheme="minorHAnsi" w:cstheme="minorBidi" w:eastAsiaTheme="minorHAnsi" w:hAnsiTheme="minorHAnsi"/>
-        <w:sz w:val="22"/>
         <w:szCs w:val="22"/>
         <w:lang w:val="de-DE" w:eastAsia="en-US" w:bidi="ar-SA"/>
       </w:rPr>

</xml_diff>